<commit_message>
Started writing on experiement 3 methods section
</commit_message>
<xml_diff>
--- a/Publication_draft/Draft_1_Methods&Results.docx
+++ b/Publication_draft/Draft_1_Methods&Results.docx
@@ -9,7 +9,6 @@
           <w:lang w:val="en-US"/>
         </w:rPr>
       </w:pPr>
-      <w:bookmarkStart w:id="0" w:name="_GoBack"/>
       <w:r>
         <w:rPr>
           <w:lang w:val="en-US"/>
@@ -26,12 +25,22 @@
           <w:lang w:val="en-US"/>
         </w:rPr>
       </w:pPr>
-      <w:r>
+    </w:p>
+    <w:p>
+      <w:pPr>
+        <w:pStyle w:val="Heading2"/>
         <w:rPr>
           <w:rFonts w:ascii="Times New Roman" w:hAnsi="Times New Roman" w:cs="Times New Roman"/>
           <w:color w:val="auto"/>
           <w:lang w:val="en-US"/>
         </w:rPr>
+      </w:pPr>
+      <w:r>
+        <w:rPr>
+          <w:rFonts w:ascii="Times New Roman" w:hAnsi="Times New Roman" w:cs="Times New Roman"/>
+          <w:color w:val="auto"/>
+          <w:lang w:val="en-US"/>
+        </w:rPr>
         <w:t>Methods</w:t>
       </w:r>
     </w:p>
@@ -395,7 +404,7 @@
           <w:szCs w:val="24"/>
           <w:lang w:val="en-US"/>
         </w:rPr>
-        <w:t xml:space="preserve"> Online survey Software &amp; Insight Platform. Response latencies were measured. The screen-size and resolution were thus the same for all participants. All participants were presented with every hierarchy, one at a time. This was done after acknowledging that no hierarchy would be equally familiar to all participants. All participants were therefore tested on all hierarchies, to minimize the chance that anyone was presented with no familiar hierarchies. Each hierarchy was presented on the screen in vertical linear order (figure 1) and participants were given as long as </w:t>
+        <w:t xml:space="preserve"> Online survey Software &amp; Insight Platform. Response latencies were measured. The screen-size and resolution were thus the same for all participants. All participants were presented with every hierarchy, one at a time. This was done after acknowledging that no hierarchy would be equally familiar to all participants. All participants were therefore tested on all hierarchies, to minimize the chance that anyone was presented with no familiar hierarchies. Each hierarchy was </w:t>
       </w:r>
       <w:r>
         <w:rPr>
@@ -404,7 +413,7 @@
           <w:lang w:val="en-US"/>
         </w:rPr>
         <w:lastRenderedPageBreak/>
-        <w:t xml:space="preserve">they wanted to memorize them, although they were told that they did not need to spend a long time if the hierarchy was familiar. </w:t>
+        <w:t xml:space="preserve">presented on the screen in vertical linear order (figure 1) and participants were given as long as they wanted to memorize them, although they were told that they did not need to spend a long time if the hierarchy was familiar. </w:t>
       </w:r>
     </w:p>
     <w:p>
@@ -2497,6 +2506,15 @@
           <w:lang w:val="en-US"/>
         </w:rPr>
       </w:pPr>
+    </w:p>
+    <w:p>
+      <w:pPr>
+        <w:pStyle w:val="Heading1"/>
+        <w:spacing w:line="360" w:lineRule="auto"/>
+        <w:rPr>
+          <w:lang w:val="en-US"/>
+        </w:rPr>
+      </w:pPr>
       <w:r>
         <w:rPr>
           <w:lang w:val="en-US"/>
@@ -2711,14 +2729,14 @@
         <w:rPr>
           <w:lang w:val="en-US"/>
         </w:rPr>
-        <w:t xml:space="preserve">I programmed the experiment in E-Prime 2.0. The participants read each story sentence by sentence on a computer screen, using the spacebar to proceed when they were ready. The first sentence was always the same for all participants, presenting the topic of each story. The other 15 sentences were presented in randomized order. The participants were encouraged to think </w:t>
+        <w:t xml:space="preserve">I programmed the experiment in E-Prime 2.0. The participants read each story sentence by sentence on a computer screen, using the spacebar to proceed when they were ready. The first </w:t>
       </w:r>
       <w:r>
         <w:rPr>
           <w:lang w:val="en-US"/>
         </w:rPr>
         <w:lastRenderedPageBreak/>
-        <w:t xml:space="preserve">about the status implication between the persons in each story as they read. After each story the participants were presented with a fixation cross, followed by pairs of names side by side from the story they just read. The participants were to select the person with higher or lower status, depending on the counterbalance search condition, by pressing on a keyboard the “a” key to select the left target or the “l” key to select the right target. The 15 possible pairs were presented in the two possible configurations for each (AB and BA). After one cycle of these 30 configurations had been presented, they were immediately presented once more, to a total of 60 trials in a block corresponding to each story. The blocks were presented in a randomized order. The participants had five seconds to respond, automatically proceeding to the next trial if no response was given. At the end of the experiment, information about each subject (age, gender, etc.) was collected with the survey software </w:t>
+        <w:t xml:space="preserve">sentence was always the same for all participants, presenting the topic of each story. The other 15 sentences were presented in randomized order. The participants were encouraged to think about the status implication between the persons in each story as they read. After each story the participants were presented with a fixation cross, followed by pairs of names side by side from the story they just read. The participants were to select the person with higher or lower status, depending on the counterbalance search condition, by pressing on a keyboard the “a” key to select the left target or the “l” key to select the right target. The 15 possible pairs were presented in the two possible configurations for each (AB and BA). After one cycle of these 30 configurations had been presented, they were immediately presented once more, to a total of 60 trials in a block corresponding to each story. The blocks were presented in a randomized order. The participants had five seconds to respond, automatically proceeding to the next trial if no response was given. At the end of the experiment, information about each subject (age, gender, etc.) was collected with the survey software </w:t>
       </w:r>
       <w:proofErr w:type="spellStart"/>
       <w:r>
@@ -2897,6 +2915,7 @@
         <w:rPr>
           <w:lang w:val="en-US"/>
         </w:rPr>
+        <w:lastRenderedPageBreak/>
         <w:t>For H</w:t>
       </w:r>
       <w:r>
@@ -2936,14 +2955,7 @@
         <w:rPr>
           <w:lang w:val="en-US"/>
         </w:rPr>
-        <w:t xml:space="preserve">(4, </w:t>
-      </w:r>
-      <w:r>
-        <w:rPr>
-          <w:lang w:val="en-US"/>
-        </w:rPr>
-        <w:lastRenderedPageBreak/>
-        <w:t xml:space="preserve">8035) = 197.325, </w:t>
+        <w:t xml:space="preserve">(4, 8035) = 197.325, </w:t>
       </w:r>
       <w:r>
         <w:rPr>
@@ -3927,7 +3939,370 @@
         <w:t>&lt; .001, indicating that there were individual differences in mean response times.</w:t>
       </w:r>
     </w:p>
-    <w:bookmarkEnd w:id="0"/>
+    <w:p>
+      <w:pPr>
+        <w:rPr>
+          <w:lang w:val="en-US"/>
+        </w:rPr>
+      </w:pPr>
+    </w:p>
+    <w:p>
+      <w:pPr>
+        <w:rPr>
+          <w:lang w:val="en-US"/>
+        </w:rPr>
+      </w:pPr>
+      <w:r>
+        <w:rPr>
+          <w:lang w:val="en-US"/>
+        </w:rPr>
+        <w:br w:type="page"/>
+      </w:r>
+    </w:p>
+    <w:p>
+      <w:pPr>
+        <w:pStyle w:val="Title"/>
+        <w:rPr>
+          <w:lang w:val="en-US"/>
+        </w:rPr>
+      </w:pPr>
+      <w:r>
+        <w:rPr>
+          <w:lang w:val="en-US"/>
+        </w:rPr>
+        <w:lastRenderedPageBreak/>
+        <w:t>Experiment 3</w:t>
+      </w:r>
+    </w:p>
+    <w:p>
+      <w:pPr>
+        <w:rPr>
+          <w:lang w:val="en-US"/>
+        </w:rPr>
+      </w:pPr>
+    </w:p>
+    <w:p>
+      <w:pPr>
+        <w:pStyle w:val="Heading1"/>
+        <w:rPr>
+          <w:lang w:val="en-US"/>
+        </w:rPr>
+      </w:pPr>
+      <w:r>
+        <w:rPr>
+          <w:lang w:val="en-US"/>
+        </w:rPr>
+        <w:t>Methods</w:t>
+      </w:r>
+    </w:p>
+    <w:p>
+      <w:pPr>
+        <w:rPr>
+          <w:lang w:val="en-US"/>
+        </w:rPr>
+      </w:pPr>
+      <w:r>
+        <w:rPr>
+          <w:lang w:val="en-US"/>
+        </w:rPr>
+        <w:t>Participants:</w:t>
+      </w:r>
+      <w:bookmarkStart w:id="0" w:name="_GoBack"/>
+      <w:bookmarkEnd w:id="0"/>
+    </w:p>
+    <w:p>
+      <w:pPr>
+        <w:spacing w:line="360" w:lineRule="auto"/>
+        <w:ind w:firstLine="720"/>
+        <w:rPr>
+          <w:rFonts w:cs="Times New Roman"/>
+          <w:szCs w:val="24"/>
+          <w:lang w:val="en-US"/>
+        </w:rPr>
+      </w:pPr>
+      <w:r>
+        <w:rPr>
+          <w:lang w:val="en-US"/>
+        </w:rPr>
+        <w:tab/>
+      </w:r>
+      <w:r>
+        <w:rPr>
+          <w:lang w:val="en-US"/>
+        </w:rPr>
+        <w:t>55</w:t>
+      </w:r>
+      <w:r>
+        <w:rPr>
+          <w:rFonts w:cs="Times New Roman"/>
+          <w:szCs w:val="24"/>
+          <w:lang w:val="en-US"/>
+        </w:rPr>
+        <w:t xml:space="preserve"> students From the University of Oslo</w:t>
+      </w:r>
+      <w:r>
+        <w:rPr>
+          <w:rFonts w:cs="Times New Roman"/>
+          <w:szCs w:val="24"/>
+          <w:lang w:val="en-US"/>
+        </w:rPr>
+        <w:t>,</w:t>
+      </w:r>
+      <w:r>
+        <w:rPr>
+          <w:rFonts w:cs="Times New Roman"/>
+          <w:szCs w:val="24"/>
+          <w:lang w:val="en-US"/>
+        </w:rPr>
+        <w:t xml:space="preserve"> and </w:t>
+      </w:r>
+      <w:r>
+        <w:rPr>
+          <w:rFonts w:cs="Times New Roman"/>
+          <w:szCs w:val="24"/>
+          <w:lang w:val="en-US"/>
+        </w:rPr>
+        <w:t xml:space="preserve">Oslo and </w:t>
+      </w:r>
+      <w:proofErr w:type="spellStart"/>
+      <w:r>
+        <w:rPr>
+          <w:rFonts w:cs="Times New Roman"/>
+          <w:szCs w:val="24"/>
+          <w:lang w:val="en-US"/>
+        </w:rPr>
+        <w:t>Akershus</w:t>
+      </w:r>
+      <w:proofErr w:type="spellEnd"/>
+      <w:r>
+        <w:rPr>
+          <w:rFonts w:cs="Times New Roman"/>
+          <w:szCs w:val="24"/>
+          <w:lang w:val="en-US"/>
+        </w:rPr>
+        <w:t xml:space="preserve"> University College,</w:t>
+      </w:r>
+      <w:r>
+        <w:rPr>
+          <w:rFonts w:cs="Times New Roman"/>
+          <w:szCs w:val="24"/>
+          <w:lang w:val="en-US"/>
+        </w:rPr>
+        <w:t xml:space="preserve"> (?? female </w:t>
+      </w:r>
+      <w:proofErr w:type="gramStart"/>
+      <w:r>
+        <w:rPr>
+          <w:rFonts w:cs="Times New Roman"/>
+          <w:szCs w:val="24"/>
+          <w:lang w:val="en-US"/>
+        </w:rPr>
+        <w:t>and ??</w:t>
+      </w:r>
+      <w:proofErr w:type="gramEnd"/>
+      <w:r>
+        <w:rPr>
+          <w:rFonts w:cs="Times New Roman"/>
+          <w:szCs w:val="24"/>
+          <w:lang w:val="en-US"/>
+        </w:rPr>
+        <w:t xml:space="preserve"> male, mean age = ?? SD </w:t>
+      </w:r>
+      <w:proofErr w:type="gramStart"/>
+      <w:r>
+        <w:rPr>
+          <w:rFonts w:cs="Times New Roman"/>
+          <w:szCs w:val="24"/>
+          <w:lang w:val="en-US"/>
+        </w:rPr>
+        <w:t>= ??</w:t>
+      </w:r>
+      <w:r>
+        <w:rPr>
+          <w:rFonts w:cs="Times New Roman"/>
+          <w:szCs w:val="24"/>
+          <w:lang w:val="en-US"/>
+        </w:rPr>
+        <w:t>)</w:t>
+      </w:r>
+      <w:proofErr w:type="gramEnd"/>
+      <w:r>
+        <w:rPr>
+          <w:rFonts w:cs="Times New Roman"/>
+          <w:szCs w:val="24"/>
+          <w:lang w:val="en-US"/>
+        </w:rPr>
+        <w:t xml:space="preserve"> </w:t>
+      </w:r>
+      <w:proofErr w:type="gramStart"/>
+      <w:r>
+        <w:rPr>
+          <w:rFonts w:cs="Times New Roman"/>
+          <w:szCs w:val="24"/>
+          <w:lang w:val="en-US"/>
+        </w:rPr>
+        <w:t>took</w:t>
+      </w:r>
+      <w:proofErr w:type="gramEnd"/>
+      <w:r>
+        <w:rPr>
+          <w:rFonts w:cs="Times New Roman"/>
+          <w:szCs w:val="24"/>
+          <w:lang w:val="en-US"/>
+        </w:rPr>
+        <w:t xml:space="preserve"> part in the exp</w:t>
+      </w:r>
+      <w:r>
+        <w:rPr>
+          <w:rFonts w:cs="Times New Roman"/>
+          <w:szCs w:val="24"/>
+          <w:lang w:val="en-US"/>
+        </w:rPr>
+        <w:t>eriment. Most</w:t>
+      </w:r>
+      <w:r>
+        <w:rPr>
+          <w:rFonts w:cs="Times New Roman"/>
+          <w:szCs w:val="24"/>
+          <w:lang w:val="en-US"/>
+        </w:rPr>
+        <w:t xml:space="preserve"> participated as part of an obligatory course requirement, with the option of withdrawing consent at any point without being penalized. The rest were recruited from the university campus on a voluntary basis. All gave written consent prior to participation.</w:t>
+      </w:r>
+    </w:p>
+    <w:p>
+      <w:pPr>
+        <w:spacing w:line="360" w:lineRule="auto"/>
+        <w:rPr>
+          <w:rFonts w:cs="Times New Roman"/>
+          <w:szCs w:val="24"/>
+          <w:lang w:val="en-US"/>
+        </w:rPr>
+      </w:pPr>
+      <w:r>
+        <w:rPr>
+          <w:rFonts w:cs="Times New Roman"/>
+          <w:szCs w:val="24"/>
+          <w:lang w:val="en-US"/>
+        </w:rPr>
+        <w:t>Material:</w:t>
+      </w:r>
+    </w:p>
+    <w:p>
+      <w:pPr>
+        <w:spacing w:line="360" w:lineRule="auto"/>
+        <w:ind w:firstLine="720"/>
+        <w:rPr>
+          <w:rFonts w:cs="Times New Roman"/>
+          <w:szCs w:val="24"/>
+          <w:lang w:val="en-US"/>
+        </w:rPr>
+      </w:pPr>
+      <w:r>
+        <w:rPr>
+          <w:rFonts w:cs="Times New Roman"/>
+          <w:szCs w:val="24"/>
+          <w:lang w:val="en-US"/>
+        </w:rPr>
+        <w:t>The catholic and the medieval hierarchy from experiment one was used, since they were consistently reported to be the most familiar to participants. One more level was added to each hierarchy. “Monk” was added to the catholic hierarchy, and represented a level between altar boy and priest. “Baron” was added to the medieval hierarchy, and represented a level between knight and count.</w:t>
+      </w:r>
+      <w:r>
+        <w:rPr>
+          <w:rFonts w:cs="Times New Roman"/>
+          <w:szCs w:val="24"/>
+          <w:lang w:val="en-US"/>
+        </w:rPr>
+        <w:t xml:space="preserve"> Thus, both hierarchies now had seven status levels (see Appendix for details).</w:t>
+      </w:r>
+    </w:p>
+    <w:p>
+      <w:pPr>
+        <w:spacing w:line="360" w:lineRule="auto"/>
+        <w:rPr>
+          <w:rFonts w:cs="Times New Roman"/>
+          <w:szCs w:val="24"/>
+          <w:lang w:val="en-US"/>
+        </w:rPr>
+      </w:pPr>
+      <w:r>
+        <w:rPr>
+          <w:rFonts w:cs="Times New Roman"/>
+          <w:szCs w:val="24"/>
+          <w:lang w:val="en-US"/>
+        </w:rPr>
+        <w:t>Procedure:</w:t>
+      </w:r>
+    </w:p>
+    <w:p>
+      <w:pPr>
+        <w:spacing w:line="360" w:lineRule="auto"/>
+        <w:ind w:firstLine="720"/>
+        <w:rPr>
+          <w:rFonts w:cs="Times New Roman"/>
+          <w:szCs w:val="24"/>
+          <w:lang w:val="en-US"/>
+        </w:rPr>
+      </w:pPr>
+      <w:r>
+        <w:rPr>
+          <w:rFonts w:cs="Times New Roman"/>
+          <w:szCs w:val="24"/>
+          <w:lang w:val="en-US"/>
+        </w:rPr>
+        <w:t xml:space="preserve"> </w:t>
+      </w:r>
+      <w:r>
+        <w:rPr>
+          <w:rFonts w:cs="Times New Roman"/>
+          <w:szCs w:val="24"/>
+          <w:lang w:val="en-US"/>
+        </w:rPr>
+        <w:t xml:space="preserve"> </w:t>
+      </w:r>
+      <w:r>
+        <w:rPr>
+          <w:rFonts w:cs="Times New Roman"/>
+          <w:szCs w:val="24"/>
+          <w:lang w:val="en-US"/>
+        </w:rPr>
+        <w:t xml:space="preserve">The procedure was identical to experiment one, except that there now </w:t>
+      </w:r>
+      <w:proofErr w:type="gramStart"/>
+      <w:r>
+        <w:rPr>
+          <w:rFonts w:cs="Times New Roman"/>
+          <w:szCs w:val="24"/>
+          <w:lang w:val="en-US"/>
+        </w:rPr>
+        <w:t>was ??</w:t>
+      </w:r>
+      <w:proofErr w:type="gramEnd"/>
+      <w:r>
+        <w:rPr>
+          <w:rFonts w:cs="Times New Roman"/>
+          <w:szCs w:val="24"/>
+          <w:lang w:val="en-US"/>
+        </w:rPr>
+        <w:t xml:space="preserve"> </w:t>
+      </w:r>
+      <w:proofErr w:type="gramStart"/>
+      <w:r>
+        <w:rPr>
+          <w:rFonts w:cs="Times New Roman"/>
+          <w:szCs w:val="24"/>
+          <w:lang w:val="en-US"/>
+        </w:rPr>
+        <w:t>practice</w:t>
+      </w:r>
+      <w:proofErr w:type="gramEnd"/>
+      <w:r>
+        <w:rPr>
+          <w:rFonts w:cs="Times New Roman"/>
+          <w:szCs w:val="24"/>
+          <w:lang w:val="en-US"/>
+        </w:rPr>
+        <w:t xml:space="preserve"> trials</w:t>
+      </w:r>
+    </w:p>
     <w:p>
       <w:pPr>
         <w:rPr>
@@ -5079,11 +5454,11 @@
         </c:dLbls>
         <c:marker val="1"/>
         <c:smooth val="0"/>
-        <c:axId val="306950912"/>
-        <c:axId val="306952832"/>
+        <c:axId val="160923008"/>
+        <c:axId val="160979200"/>
       </c:lineChart>
       <c:catAx>
-        <c:axId val="306950912"/>
+        <c:axId val="160923008"/>
         <c:scaling>
           <c:orientation val="minMax"/>
         </c:scaling>
@@ -5110,7 +5485,7 @@
         <c:majorTickMark val="none"/>
         <c:minorTickMark val="none"/>
         <c:tickLblPos val="nextTo"/>
-        <c:crossAx val="306952832"/>
+        <c:crossAx val="160979200"/>
         <c:crosses val="autoZero"/>
         <c:auto val="1"/>
         <c:lblAlgn val="ctr"/>
@@ -5118,7 +5493,7 @@
         <c:noMultiLvlLbl val="0"/>
       </c:catAx>
       <c:valAx>
-        <c:axId val="306952832"/>
+        <c:axId val="160979200"/>
         <c:scaling>
           <c:orientation val="minMax"/>
           <c:max val="1100"/>
@@ -5155,7 +5530,7 @@
         <c:majorTickMark val="none"/>
         <c:minorTickMark val="none"/>
         <c:tickLblPos val="nextTo"/>
-        <c:crossAx val="306950912"/>
+        <c:crossAx val="160923008"/>
         <c:crosses val="autoZero"/>
         <c:crossBetween val="between"/>
         <c:majorUnit val="100"/>
@@ -5298,11 +5673,11 @@
         </c:dLbls>
         <c:marker val="1"/>
         <c:smooth val="0"/>
-        <c:axId val="306965120"/>
-        <c:axId val="306967296"/>
+        <c:axId val="264737920"/>
+        <c:axId val="303307776"/>
       </c:lineChart>
       <c:catAx>
-        <c:axId val="306965120"/>
+        <c:axId val="264737920"/>
         <c:scaling>
           <c:orientation val="minMax"/>
         </c:scaling>
@@ -5329,7 +5704,7 @@
         <c:majorTickMark val="out"/>
         <c:minorTickMark val="none"/>
         <c:tickLblPos val="nextTo"/>
-        <c:crossAx val="306967296"/>
+        <c:crossAx val="303307776"/>
         <c:crosses val="autoZero"/>
         <c:auto val="1"/>
         <c:lblAlgn val="ctr"/>
@@ -5337,7 +5712,7 @@
         <c:noMultiLvlLbl val="0"/>
       </c:catAx>
       <c:valAx>
-        <c:axId val="306967296"/>
+        <c:axId val="303307776"/>
         <c:scaling>
           <c:orientation val="minMax"/>
           <c:min val="600"/>
@@ -5373,7 +5748,7 @@
         <c:majorTickMark val="out"/>
         <c:minorTickMark val="none"/>
         <c:tickLblPos val="nextTo"/>
-        <c:crossAx val="306965120"/>
+        <c:crossAx val="264737920"/>
         <c:crosses val="autoZero"/>
         <c:crossBetween val="between"/>
       </c:valAx>
@@ -5643,11 +6018,11 @@
         </c:dLbls>
         <c:marker val="1"/>
         <c:smooth val="0"/>
-        <c:axId val="264750592"/>
-        <c:axId val="264752512"/>
+        <c:axId val="139358592"/>
+        <c:axId val="139360512"/>
       </c:lineChart>
       <c:catAx>
-        <c:axId val="264750592"/>
+        <c:axId val="139358592"/>
         <c:scaling>
           <c:orientation val="minMax"/>
         </c:scaling>
@@ -5674,7 +6049,7 @@
         <c:majorTickMark val="out"/>
         <c:minorTickMark val="none"/>
         <c:tickLblPos val="nextTo"/>
-        <c:crossAx val="264752512"/>
+        <c:crossAx val="139360512"/>
         <c:crosses val="autoZero"/>
         <c:auto val="1"/>
         <c:lblAlgn val="ctr"/>
@@ -5682,7 +6057,7 @@
         <c:noMultiLvlLbl val="0"/>
       </c:catAx>
       <c:valAx>
-        <c:axId val="264752512"/>
+        <c:axId val="139360512"/>
         <c:scaling>
           <c:orientation val="minMax"/>
           <c:min val="600"/>
@@ -5718,7 +6093,7 @@
         <c:majorTickMark val="out"/>
         <c:minorTickMark val="none"/>
         <c:tickLblPos val="nextTo"/>
-        <c:crossAx val="264750592"/>
+        <c:crossAx val="139358592"/>
         <c:crosses val="autoZero"/>
         <c:crossBetween val="between"/>
       </c:valAx>
@@ -5942,11 +6317,11 @@
         </c:dLbls>
         <c:marker val="1"/>
         <c:smooth val="0"/>
-        <c:axId val="242160384"/>
-        <c:axId val="242162304"/>
+        <c:axId val="139369856"/>
+        <c:axId val="139372032"/>
       </c:lineChart>
       <c:catAx>
-        <c:axId val="242160384"/>
+        <c:axId val="139369856"/>
         <c:scaling>
           <c:orientation val="minMax"/>
         </c:scaling>
@@ -5973,7 +6348,7 @@
         <c:majorTickMark val="out"/>
         <c:minorTickMark val="none"/>
         <c:tickLblPos val="nextTo"/>
-        <c:crossAx val="242162304"/>
+        <c:crossAx val="139372032"/>
         <c:crosses val="autoZero"/>
         <c:auto val="1"/>
         <c:lblAlgn val="ctr"/>
@@ -5981,7 +6356,7 @@
         <c:noMultiLvlLbl val="0"/>
       </c:catAx>
       <c:valAx>
-        <c:axId val="242162304"/>
+        <c:axId val="139372032"/>
         <c:scaling>
           <c:orientation val="minMax"/>
           <c:min val="600"/>
@@ -6017,7 +6392,7 @@
         <c:majorTickMark val="out"/>
         <c:minorTickMark val="none"/>
         <c:tickLblPos val="nextTo"/>
-        <c:crossAx val="242160384"/>
+        <c:crossAx val="139369856"/>
         <c:crosses val="autoZero"/>
         <c:crossBetween val="between"/>
       </c:valAx>
@@ -6346,11 +6721,11 @@
         </c:dLbls>
         <c:marker val="1"/>
         <c:smooth val="0"/>
-        <c:axId val="242186112"/>
-        <c:axId val="242200576"/>
+        <c:axId val="155251456"/>
+        <c:axId val="155253376"/>
       </c:lineChart>
       <c:catAx>
-        <c:axId val="242186112"/>
+        <c:axId val="155251456"/>
         <c:scaling>
           <c:orientation val="minMax"/>
         </c:scaling>
@@ -6377,7 +6752,7 @@
         <c:majorTickMark val="none"/>
         <c:minorTickMark val="none"/>
         <c:tickLblPos val="nextTo"/>
-        <c:crossAx val="242200576"/>
+        <c:crossAx val="155253376"/>
         <c:crosses val="autoZero"/>
         <c:auto val="1"/>
         <c:lblAlgn val="ctr"/>
@@ -6385,7 +6760,7 @@
         <c:noMultiLvlLbl val="0"/>
       </c:catAx>
       <c:valAx>
-        <c:axId val="242200576"/>
+        <c:axId val="155253376"/>
         <c:scaling>
           <c:orientation val="minMax"/>
           <c:min val="600"/>
@@ -6415,7 +6790,7 @@
         <c:majorTickMark val="none"/>
         <c:minorTickMark val="none"/>
         <c:tickLblPos val="nextTo"/>
-        <c:crossAx val="242186112"/>
+        <c:crossAx val="155251456"/>
         <c:crosses val="autoZero"/>
         <c:crossBetween val="between"/>
       </c:valAx>

</xml_diff>

<commit_message>
Small changes to syntax and draft.
</commit_message>
<xml_diff>
--- a/Publication_draft/Draft_1_Methods&Results.docx
+++ b/Publication_draft/Draft_1_Methods&Results.docx
@@ -330,7 +330,53 @@
           <w:szCs w:val="24"/>
           <w:lang w:val="en-US"/>
         </w:rPr>
-        <w:t xml:space="preserve"> I programmed the experiment in</w:t>
+        <w:t xml:space="preserve"> </w:t>
+      </w:r>
+      <w:del w:id="0" w:author="Peder Isager" w:date="2016-07-31T21:45:00Z">
+        <w:r>
+          <w:rPr>
+            <w:rFonts w:cs="Times New Roman"/>
+            <w:szCs w:val="24"/>
+            <w:lang w:val="en-US"/>
+          </w:rPr>
+          <w:delText>I programmed the</w:delText>
+        </w:r>
+      </w:del>
+      <w:ins w:id="1" w:author="Peder Isager" w:date="2016-07-31T21:45:00Z">
+        <w:r>
+          <w:rPr>
+            <w:rFonts w:cs="Times New Roman"/>
+            <w:szCs w:val="24"/>
+            <w:lang w:val="en-US"/>
+          </w:rPr>
+          <w:t>The</w:t>
+        </w:r>
+      </w:ins>
+      <w:r>
+        <w:rPr>
+          <w:rFonts w:cs="Times New Roman"/>
+          <w:szCs w:val="24"/>
+          <w:lang w:val="en-US"/>
+        </w:rPr>
+        <w:t xml:space="preserve"> experiment</w:t>
+      </w:r>
+      <w:ins w:id="2" w:author="Peder Isager" w:date="2016-07-31T21:46:00Z">
+        <w:r>
+          <w:rPr>
+            <w:rFonts w:cs="Times New Roman"/>
+            <w:szCs w:val="24"/>
+            <w:lang w:val="en-US"/>
+          </w:rPr>
+          <w:t xml:space="preserve"> was conducted</w:t>
+        </w:r>
+      </w:ins>
+      <w:r>
+        <w:rPr>
+          <w:rFonts w:cs="Times New Roman"/>
+          <w:szCs w:val="24"/>
+          <w:lang w:val="en-US"/>
+        </w:rPr>
+        <w:t xml:space="preserve"> in</w:t>
       </w:r>
       <w:r>
         <w:rPr>
@@ -404,7 +450,7 @@
           <w:szCs w:val="24"/>
           <w:lang w:val="en-US"/>
         </w:rPr>
-        <w:t xml:space="preserve"> Online survey Software &amp; Insight Platform. Response latencies were measured. The screen-size and resolution were thus the same for all participants. All participants were presented with every hierarchy, one at a time. This was done after acknowledging that no hierarchy would be equally familiar to all participants. All participants were therefore tested on all hierarchies, to minimize the chance that anyone was presented with no familiar hierarchies. Each hierarchy was </w:t>
+        <w:t xml:space="preserve"> Online survey Software &amp; Insight Platform. Response latencies were measured. The screen-size and resolution were thus the same for all participants. All participants were presented with every hierarchy, one at a time. This was done after acknowledging that no hierarchy would be equally familiar to all participants. All participants were therefore tested on all hierarchies, to minimize the chance that anyone was presented with </w:t>
       </w:r>
       <w:r>
         <w:rPr>
@@ -413,7 +459,7 @@
           <w:lang w:val="en-US"/>
         </w:rPr>
         <w:lastRenderedPageBreak/>
-        <w:t xml:space="preserve">presented on the screen in vertical linear order (figure 1) and participants were given as long as they wanted to memorize them, although they were told that they did not need to spend a long time if the hierarchy was familiar. </w:t>
+        <w:t xml:space="preserve">no familiar hierarchies. Each hierarchy was presented on the screen in vertical linear order (figure 1) and participants were given as long as they wanted to memorize them, although they were told that they did not need to spend a long time if the hierarchy was familiar. </w:t>
       </w:r>
     </w:p>
     <w:p>
@@ -892,7 +938,17 @@
           <w:szCs w:val="24"/>
           <w:lang w:val="en-US"/>
         </w:rPr>
-        <w:t>One participant knew the research hypothesis prior to participating and was therefore excluded. Then, all incorrect answers were excluded. Response latencies were trimmed such that all responses above 5000 or below 400 were considered outliers and excluded. If a participant was incorrect over 20 percent of the time for any hierarchy then all trials on that hierarchy was excluded for that participant (happened in one instance). In summary, 398out of 5220</w:t>
+        <w:t xml:space="preserve">One participant knew the research hypothesis prior to participating and was therefore excluded. Then, all incorrect answers were excluded. Response latencies were trimmed such that all responses above 5000 or below 400 were considered outliers and excluded. If a participant was incorrect over 20 percent of the time for any hierarchy then all trials on that hierarchy was </w:t>
+      </w:r>
+      <w:bookmarkStart w:id="3" w:name="_GoBack"/>
+      <w:bookmarkEnd w:id="3"/>
+      <w:r>
+        <w:rPr>
+          <w:rFonts w:cs="Times New Roman"/>
+          <w:szCs w:val="24"/>
+          <w:lang w:val="en-US"/>
+        </w:rPr>
+        <w:t>excluded for that participant (happened in one instance). In summary, 398out of 5220</w:t>
       </w:r>
       <w:r>
         <w:rPr>
@@ -2599,11 +2655,27 @@
           <w:lang w:val="en-US"/>
         </w:rPr>
       </w:pPr>
-      <w:r>
-        <w:rPr>
-          <w:lang w:val="en-US"/>
-        </w:rPr>
-        <w:t xml:space="preserve">In the present study, six stories were used to teach the participants six status hierarchies. The stories were based on Von </w:t>
+      <w:del w:id="4" w:author="Peder Isager" w:date="2016-07-31T21:29:00Z">
+        <w:r>
+          <w:rPr>
+            <w:lang w:val="en-US"/>
+          </w:rPr>
+          <w:delText>In the present study, s</w:delText>
+        </w:r>
+      </w:del>
+      <w:ins w:id="5" w:author="Peder Isager" w:date="2016-07-31T21:29:00Z">
+        <w:r>
+          <w:rPr>
+            <w:lang w:val="en-US"/>
+          </w:rPr>
+          <w:t>S</w:t>
+        </w:r>
+      </w:ins>
+      <w:r>
+        <w:rPr>
+          <w:lang w:val="en-US"/>
+        </w:rPr>
+        <w:t xml:space="preserve">ix stories were used to teach the participants six status hierarchies. The stories were based on Von </w:t>
       </w:r>
       <w:proofErr w:type="spellStart"/>
       <w:r>
@@ -2725,18 +2797,34 @@
           <w:lang w:val="en-US"/>
         </w:rPr>
       </w:pPr>
-      <w:r>
-        <w:rPr>
-          <w:lang w:val="en-US"/>
-        </w:rPr>
-        <w:t xml:space="preserve">I programmed the experiment in E-Prime 2.0. The participants read each story sentence by sentence on a computer screen, using the spacebar to proceed when they were ready. The first </w:t>
+      <w:ins w:id="6" w:author="Peder Isager" w:date="2016-07-31T21:30:00Z">
+        <w:r>
+          <w:rPr>
+            <w:lang w:val="en-US"/>
+          </w:rPr>
+          <w:t>The experiment was conducted</w:t>
+        </w:r>
+      </w:ins>
+      <w:del w:id="7" w:author="Peder Isager" w:date="2016-07-31T21:30:00Z">
+        <w:r>
+          <w:rPr>
+            <w:lang w:val="en-US"/>
+          </w:rPr>
+          <w:delText>I programmed the experiment</w:delText>
+        </w:r>
+      </w:del>
+      <w:r>
+        <w:rPr>
+          <w:lang w:val="en-US"/>
+        </w:rPr>
+        <w:t xml:space="preserve"> in E-Prime 2.0. The participants read each story sentence by sentence on a computer screen, using the spacebar to proceed when </w:t>
       </w:r>
       <w:r>
         <w:rPr>
           <w:lang w:val="en-US"/>
         </w:rPr>
         <w:lastRenderedPageBreak/>
-        <w:t xml:space="preserve">sentence was always the same for all participants, presenting the topic of each story. The other 15 sentences were presented in randomized order. The participants were encouraged to think about the status implication between the persons in each story as they read. After each story the participants were presented with a fixation cross, followed by pairs of names side by side from the story they just read. The participants were to select the person with higher or lower status, depending on the counterbalance search condition, by pressing on a keyboard the “a” key to select the left target or the “l” key to select the right target. The 15 possible pairs were presented in the two possible configurations for each (AB and BA). After one cycle of these 30 configurations had been presented, they were immediately presented once more, to a total of 60 trials in a block corresponding to each story. The blocks were presented in a randomized order. The participants had five seconds to respond, automatically proceeding to the next trial if no response was given. At the end of the experiment, information about each subject (age, gender, etc.) was collected with the survey software </w:t>
+        <w:t xml:space="preserve">they were ready. The first sentence was always the same for all participants, presenting the topic of each story. The other 15 sentences were presented in randomized order. The participants were encouraged to think about the status implication between the persons in each story as they read. After each story the participants were presented with a fixation cross, followed by pairs of names side by side from the story they just read. The participants were to select the person with higher or lower status, depending on the counterbalance search condition, by pressing on a keyboard the “a” key to select the left target or the “l” key to select the right target. The 15 possible pairs were presented in the two possible configurations for each (AB and BA). After one cycle of these 30 configurations had been presented, they were immediately presented once more, to a total of 60 trials in a block corresponding to each story. The blocks were presented in a randomized order. The participants had five seconds to respond, automatically proceeding to the next trial if no response was given. At the end of the experiment, information about each subject (age, gender, etc.) was collected with the survey software </w:t>
       </w:r>
       <w:proofErr w:type="spellStart"/>
       <w:r>
@@ -2779,11 +2867,79 @@
           <w:lang w:val="en-US"/>
         </w:rPr>
       </w:pPr>
-      <w:r>
-        <w:rPr>
-          <w:lang w:val="en-US"/>
-        </w:rPr>
-        <w:t>All responses ≤ 400ms were removed from analysis, as responses this quick are unlikely to be genuine responses. Additionally, any block with ≥ 20% incorrect trials and participants with &gt; 3 excluded blocks were excluded from analysis. These criteria were set before data were analyzed. Twenty three blocks but no participants were excluded by these criteria. Finally, all additional incorrect trials were excluded from analysis. 780 trials were excluded by this criterion. In total, 2160 trials (20.0%) were not included in the analysis according to all these criteria.</w:t>
+      <w:del w:id="8" w:author="Peder Isager" w:date="2016-07-31T21:30:00Z">
+        <w:r>
+          <w:rPr>
+            <w:lang w:val="en-US"/>
+          </w:rPr>
+          <w:delText xml:space="preserve">All responses ≤ 400ms were removed from analysis, as responses this quick are unlikely to be genuine responses. Additionally, any block with ≥ 20% incorrect trials and participants with &gt; 3 excluded blocks were excluded from analysis. These criteria were set before data were analyzed. Twenty three blocks but no participants were excluded by these criteria. Finally, all additional incorrect trials were excluded from analysis. </w:delText>
+        </w:r>
+      </w:del>
+      <w:ins w:id="9" w:author="Peder Isager" w:date="2016-07-31T21:30:00Z">
+        <w:r>
+          <w:rPr>
+            <w:lang w:val="en-US"/>
+          </w:rPr>
+          <w:t>Responses were filt</w:t>
+        </w:r>
+      </w:ins>
+      <w:ins w:id="10" w:author="Peder Isager" w:date="2016-07-31T21:31:00Z">
+        <w:r>
+          <w:rPr>
+            <w:lang w:val="en-US"/>
+          </w:rPr>
+          <w:t xml:space="preserve">ered by the same criteria as in experiment 1. </w:t>
+        </w:r>
+      </w:ins>
+      <w:r>
+        <w:rPr>
+          <w:lang w:val="en-US"/>
+        </w:rPr>
+        <w:t>780 trials were excluded by th</w:t>
+      </w:r>
+      <w:ins w:id="11" w:author="Peder Isager" w:date="2016-07-31T21:31:00Z">
+        <w:r>
+          <w:rPr>
+            <w:lang w:val="en-US"/>
+          </w:rPr>
+          <w:t>ese</w:t>
+        </w:r>
+      </w:ins>
+      <w:del w:id="12" w:author="Peder Isager" w:date="2016-07-31T21:31:00Z">
+        <w:r>
+          <w:rPr>
+            <w:lang w:val="en-US"/>
+          </w:rPr>
+          <w:delText>is</w:delText>
+        </w:r>
+      </w:del>
+      <w:r>
+        <w:rPr>
+          <w:lang w:val="en-US"/>
+        </w:rPr>
+        <w:t xml:space="preserve"> criteri</w:t>
+      </w:r>
+      <w:ins w:id="13" w:author="Peder Isager" w:date="2016-07-31T21:31:00Z">
+        <w:r>
+          <w:rPr>
+            <w:lang w:val="en-US"/>
+          </w:rPr>
+          <w:t>a</w:t>
+        </w:r>
+      </w:ins>
+      <w:del w:id="14" w:author="Peder Isager" w:date="2016-07-31T21:31:00Z">
+        <w:r>
+          <w:rPr>
+            <w:lang w:val="en-US"/>
+          </w:rPr>
+          <w:delText>on</w:delText>
+        </w:r>
+      </w:del>
+      <w:r>
+        <w:rPr>
+          <w:lang w:val="en-US"/>
+        </w:rPr>
+        <w:t>. In total, 2160 trials (20.0%) were not included in the analysis according to all these criteria.</w:t>
       </w:r>
     </w:p>
     <w:p>
@@ -4007,8 +4163,6 @@
         </w:rPr>
         <w:t>Participants:</w:t>
       </w:r>
-      <w:bookmarkStart w:id="0" w:name="_GoBack"/>
-      <w:bookmarkEnd w:id="0"/>
     </w:p>
     <w:p>
       <w:pPr>
@@ -4030,8 +4184,39 @@
         <w:rPr>
           <w:lang w:val="en-US"/>
         </w:rPr>
-        <w:t>55</w:t>
-      </w:r>
+        <w:t>5</w:t>
+      </w:r>
+      <w:ins w:id="15" w:author="Peder Isager" w:date="2016-08-29T17:01:00Z">
+        <w:r>
+          <w:rPr>
+            <w:lang w:val="en-US"/>
+          </w:rPr>
+          <w:t>6</w:t>
+        </w:r>
+      </w:ins>
+      <w:del w:id="16" w:author="Peder Isager" w:date="2016-08-29T17:01:00Z">
+        <w:r>
+          <w:rPr>
+            <w:lang w:val="en-US"/>
+          </w:rPr>
+          <w:delText>5</w:delText>
+        </w:r>
+      </w:del>
+      <w:del w:id="17" w:author="Peder Isager" w:date="2016-08-29T17:00:00Z">
+        <w:r>
+          <w:rPr>
+            <w:lang w:val="en-US"/>
+          </w:rPr>
+          <w:delText xml:space="preserve"> </w:delText>
+        </w:r>
+        <w:r>
+          <w:rPr>
+            <w:i/>
+            <w:lang w:val="en-US"/>
+          </w:rPr>
+          <w:delText>(57?)</w:delText>
+        </w:r>
+      </w:del>
       <w:r>
         <w:rPr>
           <w:rFonts w:cs="Times New Roman"/>
@@ -4088,69 +4273,101 @@
           <w:szCs w:val="24"/>
           <w:lang w:val="en-US"/>
         </w:rPr>
-        <w:t xml:space="preserve"> (?? female </w:t>
-      </w:r>
-      <w:proofErr w:type="gramStart"/>
-      <w:r>
-        <w:rPr>
-          <w:rFonts w:cs="Times New Roman"/>
-          <w:szCs w:val="24"/>
-          <w:lang w:val="en-US"/>
-        </w:rPr>
-        <w:t>and ??</w:t>
-      </w:r>
-      <w:proofErr w:type="gramEnd"/>
-      <w:r>
-        <w:rPr>
-          <w:rFonts w:cs="Times New Roman"/>
-          <w:szCs w:val="24"/>
-          <w:lang w:val="en-US"/>
-        </w:rPr>
-        <w:t xml:space="preserve"> male, mean age = ?? SD </w:t>
-      </w:r>
-      <w:proofErr w:type="gramStart"/>
-      <w:r>
-        <w:rPr>
-          <w:rFonts w:cs="Times New Roman"/>
-          <w:szCs w:val="24"/>
-          <w:lang w:val="en-US"/>
-        </w:rPr>
-        <w:t>= ??</w:t>
-      </w:r>
-      <w:r>
-        <w:rPr>
-          <w:rFonts w:cs="Times New Roman"/>
-          <w:szCs w:val="24"/>
-          <w:lang w:val="en-US"/>
-        </w:rPr>
-        <w:t>)</w:t>
-      </w:r>
-      <w:proofErr w:type="gramEnd"/>
-      <w:r>
-        <w:rPr>
-          <w:rFonts w:cs="Times New Roman"/>
-          <w:szCs w:val="24"/>
-          <w:lang w:val="en-US"/>
-        </w:rPr>
-        <w:t xml:space="preserve"> </w:t>
-      </w:r>
-      <w:proofErr w:type="gramStart"/>
-      <w:r>
-        <w:rPr>
-          <w:rFonts w:cs="Times New Roman"/>
-          <w:szCs w:val="24"/>
-          <w:lang w:val="en-US"/>
-        </w:rPr>
-        <w:t>took</w:t>
-      </w:r>
-      <w:proofErr w:type="gramEnd"/>
-      <w:r>
-        <w:rPr>
-          <w:rFonts w:cs="Times New Roman"/>
-          <w:szCs w:val="24"/>
-          <w:lang w:val="en-US"/>
-        </w:rPr>
-        <w:t xml:space="preserve"> part in the exp</w:t>
+        <w:t xml:space="preserve"> (</w:t>
+      </w:r>
+      <w:del w:id="18" w:author="Peder Isager" w:date="2016-08-29T16:58:00Z">
+        <w:r>
+          <w:rPr>
+            <w:rFonts w:cs="Times New Roman"/>
+            <w:szCs w:val="24"/>
+            <w:lang w:val="en-US"/>
+          </w:rPr>
+          <w:delText xml:space="preserve">?? female and </w:delText>
+        </w:r>
+      </w:del>
+      <w:ins w:id="19" w:author="Peder Isager" w:date="2016-08-29T16:58:00Z">
+        <w:r>
+          <w:rPr>
+            <w:rFonts w:cs="Times New Roman"/>
+            <w:szCs w:val="24"/>
+            <w:lang w:val="en-US"/>
+          </w:rPr>
+          <w:t>20</w:t>
+        </w:r>
+      </w:ins>
+      <w:del w:id="20" w:author="Peder Isager" w:date="2016-08-29T16:58:00Z">
+        <w:r>
+          <w:rPr>
+            <w:rFonts w:cs="Times New Roman"/>
+            <w:szCs w:val="24"/>
+            <w:lang w:val="en-US"/>
+          </w:rPr>
+          <w:delText>??</w:delText>
+        </w:r>
+      </w:del>
+      <w:r>
+        <w:rPr>
+          <w:rFonts w:cs="Times New Roman"/>
+          <w:szCs w:val="24"/>
+          <w:lang w:val="en-US"/>
+        </w:rPr>
+        <w:t xml:space="preserve"> male, mean age = </w:t>
+      </w:r>
+      <w:ins w:id="21" w:author="Peder Isager" w:date="2016-08-29T17:02:00Z">
+        <w:r>
+          <w:rPr>
+            <w:rFonts w:cs="Times New Roman"/>
+            <w:szCs w:val="24"/>
+            <w:lang w:val="en-US"/>
+          </w:rPr>
+          <w:t>22.65</w:t>
+        </w:r>
+      </w:ins>
+      <w:del w:id="22" w:author="Peder Isager" w:date="2016-08-29T17:02:00Z">
+        <w:r>
+          <w:rPr>
+            <w:rFonts w:cs="Times New Roman"/>
+            <w:szCs w:val="24"/>
+            <w:lang w:val="en-US"/>
+          </w:rPr>
+          <w:delText>??</w:delText>
+        </w:r>
+      </w:del>
+      <w:r>
+        <w:rPr>
+          <w:rFonts w:cs="Times New Roman"/>
+          <w:szCs w:val="24"/>
+          <w:lang w:val="en-US"/>
+        </w:rPr>
+        <w:t xml:space="preserve"> SD = </w:t>
+      </w:r>
+      <w:ins w:id="23" w:author="Peder Isager" w:date="2016-08-29T17:03:00Z">
+        <w:r>
+          <w:rPr>
+            <w:rFonts w:cs="Times New Roman"/>
+            <w:szCs w:val="24"/>
+            <w:lang w:val="en-US"/>
+          </w:rPr>
+          <w:t>4.68</w:t>
+        </w:r>
+      </w:ins>
+      <w:del w:id="24" w:author="Peder Isager" w:date="2016-08-29T17:03:00Z">
+        <w:r>
+          <w:rPr>
+            <w:rFonts w:cs="Times New Roman"/>
+            <w:szCs w:val="24"/>
+            <w:lang w:val="en-US"/>
+          </w:rPr>
+          <w:delText>??</w:delText>
+        </w:r>
+      </w:del>
+      <w:r>
+        <w:rPr>
+          <w:rFonts w:cs="Times New Roman"/>
+          <w:szCs w:val="24"/>
+          <w:lang w:val="en-US"/>
+        </w:rPr>
+        <w:t>) took part in the exp</w:t>
       </w:r>
       <w:r>
         <w:rPr>
@@ -4229,7 +4446,23 @@
           <w:szCs w:val="24"/>
           <w:lang w:val="en-US"/>
         </w:rPr>
-        <w:t>Procedure:</w:t>
+        <w:t>Procedure</w:t>
+      </w:r>
+      <w:r>
+        <w:rPr>
+          <w:rFonts w:cs="Times New Roman"/>
+          <w:szCs w:val="24"/>
+          <w:lang w:val="en-US"/>
+        </w:rPr>
+        <w:t xml:space="preserve"> and design</w:t>
+      </w:r>
+      <w:r>
+        <w:rPr>
+          <w:rFonts w:cs="Times New Roman"/>
+          <w:szCs w:val="24"/>
+          <w:lang w:val="en-US"/>
+        </w:rPr>
+        <w:t>:</w:t>
       </w:r>
     </w:p>
     <w:p>
@@ -4264,43 +4497,139 @@
           <w:szCs w:val="24"/>
           <w:lang w:val="en-US"/>
         </w:rPr>
-        <w:t xml:space="preserve">The procedure was identical to experiment one, except that there now </w:t>
-      </w:r>
-      <w:proofErr w:type="gramStart"/>
-      <w:r>
-        <w:rPr>
-          <w:rFonts w:cs="Times New Roman"/>
-          <w:szCs w:val="24"/>
-          <w:lang w:val="en-US"/>
-        </w:rPr>
-        <w:t>was ??</w:t>
-      </w:r>
-      <w:proofErr w:type="gramEnd"/>
-      <w:r>
-        <w:rPr>
-          <w:rFonts w:cs="Times New Roman"/>
-          <w:szCs w:val="24"/>
-          <w:lang w:val="en-US"/>
-        </w:rPr>
-        <w:t xml:space="preserve"> </w:t>
-      </w:r>
-      <w:proofErr w:type="gramStart"/>
-      <w:r>
-        <w:rPr>
-          <w:rFonts w:cs="Times New Roman"/>
-          <w:szCs w:val="24"/>
-          <w:lang w:val="en-US"/>
-        </w:rPr>
-        <w:t>practice</w:t>
-      </w:r>
-      <w:proofErr w:type="gramEnd"/>
-      <w:r>
-        <w:rPr>
-          <w:rFonts w:cs="Times New Roman"/>
-          <w:szCs w:val="24"/>
-          <w:lang w:val="en-US"/>
-        </w:rPr>
-        <w:t xml:space="preserve"> trials</w:t>
+        <w:t>The procedure</w:t>
+      </w:r>
+      <w:r>
+        <w:rPr>
+          <w:rFonts w:cs="Times New Roman"/>
+          <w:szCs w:val="24"/>
+          <w:lang w:val="en-US"/>
+        </w:rPr>
+        <w:t xml:space="preserve"> and design</w:t>
+      </w:r>
+      <w:r>
+        <w:rPr>
+          <w:rFonts w:cs="Times New Roman"/>
+          <w:szCs w:val="24"/>
+          <w:lang w:val="en-US"/>
+        </w:rPr>
+        <w:t xml:space="preserve"> was identical to experiment one, except that </w:t>
+      </w:r>
+      <w:r>
+        <w:rPr>
+          <w:rFonts w:cs="Times New Roman"/>
+          <w:szCs w:val="24"/>
+          <w:lang w:val="en-US"/>
+        </w:rPr>
+        <w:t xml:space="preserve">there now was </w:t>
+      </w:r>
+      <w:ins w:id="25" w:author="Peder Isager" w:date="2016-08-29T21:36:00Z">
+        <w:r>
+          <w:rPr>
+            <w:rFonts w:cs="Times New Roman"/>
+            <w:szCs w:val="24"/>
+            <w:lang w:val="en-US"/>
+          </w:rPr>
+          <w:t>84</w:t>
+        </w:r>
+      </w:ins>
+      <w:del w:id="26" w:author="Peder Isager" w:date="2016-08-29T17:57:00Z">
+        <w:r>
+          <w:rPr>
+            <w:rFonts w:cs="Times New Roman"/>
+            <w:szCs w:val="24"/>
+            <w:lang w:val="en-US"/>
+          </w:rPr>
+          <w:delText>??</w:delText>
+        </w:r>
+      </w:del>
+      <w:r>
+        <w:rPr>
+          <w:rFonts w:cs="Times New Roman"/>
+          <w:szCs w:val="24"/>
+          <w:lang w:val="en-US"/>
+        </w:rPr>
+        <w:t xml:space="preserve"> trial</w:t>
+      </w:r>
+      <w:ins w:id="27" w:author="Peder Isager" w:date="2016-08-29T17:04:00Z">
+        <w:r>
+          <w:rPr>
+            <w:rFonts w:cs="Times New Roman"/>
+            <w:szCs w:val="24"/>
+            <w:lang w:val="en-US"/>
+          </w:rPr>
+          <w:t>s</w:t>
+        </w:r>
+      </w:ins>
+      <w:r>
+        <w:rPr>
+          <w:rFonts w:cs="Times New Roman"/>
+          <w:szCs w:val="24"/>
+          <w:lang w:val="en-US"/>
+        </w:rPr>
+        <w:t xml:space="preserve"> with feedback, and </w:t>
+      </w:r>
+      <w:ins w:id="28" w:author="Peder Isager" w:date="2016-08-29T21:36:00Z">
+        <w:r>
+          <w:rPr>
+            <w:rFonts w:cs="Times New Roman"/>
+            <w:szCs w:val="24"/>
+            <w:lang w:val="en-US"/>
+          </w:rPr>
+          <w:t>168</w:t>
+        </w:r>
+      </w:ins>
+      <w:del w:id="29" w:author="Peder Isager" w:date="2016-08-29T17:57:00Z">
+        <w:r>
+          <w:rPr>
+            <w:rFonts w:cs="Times New Roman"/>
+            <w:szCs w:val="24"/>
+            <w:lang w:val="en-US"/>
+          </w:rPr>
+          <w:delText>??</w:delText>
+        </w:r>
+      </w:del>
+      <w:r>
+        <w:rPr>
+          <w:rFonts w:cs="Times New Roman"/>
+          <w:szCs w:val="24"/>
+          <w:lang w:val="en-US"/>
+        </w:rPr>
+        <w:t xml:space="preserve"> trials with no feedback. </w:t>
+      </w:r>
+    </w:p>
+    <w:p>
+      <w:pPr>
+        <w:pStyle w:val="Heading1"/>
+        <w:rPr>
+          <w:lang w:val="en-US"/>
+        </w:rPr>
+      </w:pPr>
+      <w:r>
+        <w:rPr>
+          <w:lang w:val="en-US"/>
+        </w:rPr>
+        <w:t>Results</w:t>
+      </w:r>
+    </w:p>
+    <w:p>
+      <w:pPr>
+        <w:rPr>
+          <w:lang w:val="en-US"/>
+        </w:rPr>
+      </w:pPr>
+      <w:r>
+        <w:rPr>
+          <w:lang w:val="en-US"/>
+        </w:rPr>
+        <w:tab/>
+        <w:t>One participant did not wish to have their data submitte</w:t>
+      </w:r>
+      <w:r>
+        <w:rPr>
+          <w:lang w:val="en-US"/>
+        </w:rPr>
+        <w:t xml:space="preserve">d for analysis. Data from one participant was corrupted and subsequently excluded. Exclusion and trimming was otherwise as in experiment 1. </w:t>
       </w:r>
     </w:p>
     <w:p>
@@ -5454,11 +5783,11 @@
         </c:dLbls>
         <c:marker val="1"/>
         <c:smooth val="0"/>
-        <c:axId val="160923008"/>
-        <c:axId val="160979200"/>
+        <c:axId val="47124480"/>
+        <c:axId val="47126400"/>
       </c:lineChart>
       <c:catAx>
-        <c:axId val="160923008"/>
+        <c:axId val="47124480"/>
         <c:scaling>
           <c:orientation val="minMax"/>
         </c:scaling>
@@ -5485,7 +5814,7 @@
         <c:majorTickMark val="none"/>
         <c:minorTickMark val="none"/>
         <c:tickLblPos val="nextTo"/>
-        <c:crossAx val="160979200"/>
+        <c:crossAx val="47126400"/>
         <c:crosses val="autoZero"/>
         <c:auto val="1"/>
         <c:lblAlgn val="ctr"/>
@@ -5493,7 +5822,7 @@
         <c:noMultiLvlLbl val="0"/>
       </c:catAx>
       <c:valAx>
-        <c:axId val="160979200"/>
+        <c:axId val="47126400"/>
         <c:scaling>
           <c:orientation val="minMax"/>
           <c:max val="1100"/>
@@ -5530,7 +5859,7 @@
         <c:majorTickMark val="none"/>
         <c:minorTickMark val="none"/>
         <c:tickLblPos val="nextTo"/>
-        <c:crossAx val="160923008"/>
+        <c:crossAx val="47124480"/>
         <c:crosses val="autoZero"/>
         <c:crossBetween val="between"/>
         <c:majorUnit val="100"/>
@@ -5673,11 +6002,11 @@
         </c:dLbls>
         <c:marker val="1"/>
         <c:smooth val="0"/>
-        <c:axId val="264737920"/>
-        <c:axId val="303307776"/>
+        <c:axId val="49977216"/>
+        <c:axId val="49979392"/>
       </c:lineChart>
       <c:catAx>
-        <c:axId val="264737920"/>
+        <c:axId val="49977216"/>
         <c:scaling>
           <c:orientation val="minMax"/>
         </c:scaling>
@@ -5704,7 +6033,7 @@
         <c:majorTickMark val="out"/>
         <c:minorTickMark val="none"/>
         <c:tickLblPos val="nextTo"/>
-        <c:crossAx val="303307776"/>
+        <c:crossAx val="49979392"/>
         <c:crosses val="autoZero"/>
         <c:auto val="1"/>
         <c:lblAlgn val="ctr"/>
@@ -5712,7 +6041,7 @@
         <c:noMultiLvlLbl val="0"/>
       </c:catAx>
       <c:valAx>
-        <c:axId val="303307776"/>
+        <c:axId val="49979392"/>
         <c:scaling>
           <c:orientation val="minMax"/>
           <c:min val="600"/>
@@ -5748,7 +6077,7 @@
         <c:majorTickMark val="out"/>
         <c:minorTickMark val="none"/>
         <c:tickLblPos val="nextTo"/>
-        <c:crossAx val="264737920"/>
+        <c:crossAx val="49977216"/>
         <c:crosses val="autoZero"/>
         <c:crossBetween val="between"/>
       </c:valAx>
@@ -6018,11 +6347,11 @@
         </c:dLbls>
         <c:marker val="1"/>
         <c:smooth val="0"/>
-        <c:axId val="139358592"/>
-        <c:axId val="139360512"/>
+        <c:axId val="49996544"/>
+        <c:axId val="49998464"/>
       </c:lineChart>
       <c:catAx>
-        <c:axId val="139358592"/>
+        <c:axId val="49996544"/>
         <c:scaling>
           <c:orientation val="minMax"/>
         </c:scaling>
@@ -6049,7 +6378,7 @@
         <c:majorTickMark val="out"/>
         <c:minorTickMark val="none"/>
         <c:tickLblPos val="nextTo"/>
-        <c:crossAx val="139360512"/>
+        <c:crossAx val="49998464"/>
         <c:crosses val="autoZero"/>
         <c:auto val="1"/>
         <c:lblAlgn val="ctr"/>
@@ -6057,7 +6386,7 @@
         <c:noMultiLvlLbl val="0"/>
       </c:catAx>
       <c:valAx>
-        <c:axId val="139360512"/>
+        <c:axId val="49998464"/>
         <c:scaling>
           <c:orientation val="minMax"/>
           <c:min val="600"/>
@@ -6093,7 +6422,7 @@
         <c:majorTickMark val="out"/>
         <c:minorTickMark val="none"/>
         <c:tickLblPos val="nextTo"/>
-        <c:crossAx val="139358592"/>
+        <c:crossAx val="49996544"/>
         <c:crosses val="autoZero"/>
         <c:crossBetween val="between"/>
       </c:valAx>
@@ -6317,11 +6646,11 @@
         </c:dLbls>
         <c:marker val="1"/>
         <c:smooth val="0"/>
-        <c:axId val="139369856"/>
-        <c:axId val="139372032"/>
+        <c:axId val="146382848"/>
+        <c:axId val="146384768"/>
       </c:lineChart>
       <c:catAx>
-        <c:axId val="139369856"/>
+        <c:axId val="146382848"/>
         <c:scaling>
           <c:orientation val="minMax"/>
         </c:scaling>
@@ -6348,7 +6677,7 @@
         <c:majorTickMark val="out"/>
         <c:minorTickMark val="none"/>
         <c:tickLblPos val="nextTo"/>
-        <c:crossAx val="139372032"/>
+        <c:crossAx val="146384768"/>
         <c:crosses val="autoZero"/>
         <c:auto val="1"/>
         <c:lblAlgn val="ctr"/>
@@ -6356,7 +6685,7 @@
         <c:noMultiLvlLbl val="0"/>
       </c:catAx>
       <c:valAx>
-        <c:axId val="139372032"/>
+        <c:axId val="146384768"/>
         <c:scaling>
           <c:orientation val="minMax"/>
           <c:min val="600"/>
@@ -6392,7 +6721,7 @@
         <c:majorTickMark val="out"/>
         <c:minorTickMark val="none"/>
         <c:tickLblPos val="nextTo"/>
-        <c:crossAx val="139369856"/>
+        <c:crossAx val="146382848"/>
         <c:crosses val="autoZero"/>
         <c:crossBetween val="between"/>
       </c:valAx>
@@ -6721,11 +7050,11 @@
         </c:dLbls>
         <c:marker val="1"/>
         <c:smooth val="0"/>
-        <c:axId val="155251456"/>
-        <c:axId val="155253376"/>
+        <c:axId val="146822272"/>
+        <c:axId val="146824192"/>
       </c:lineChart>
       <c:catAx>
-        <c:axId val="155251456"/>
+        <c:axId val="146822272"/>
         <c:scaling>
           <c:orientation val="minMax"/>
         </c:scaling>
@@ -6752,7 +7081,7 @@
         <c:majorTickMark val="none"/>
         <c:minorTickMark val="none"/>
         <c:tickLblPos val="nextTo"/>
-        <c:crossAx val="155253376"/>
+        <c:crossAx val="146824192"/>
         <c:crosses val="autoZero"/>
         <c:auto val="1"/>
         <c:lblAlgn val="ctr"/>
@@ -6760,7 +7089,7 @@
         <c:noMultiLvlLbl val="0"/>
       </c:catAx>
       <c:valAx>
-        <c:axId val="155253376"/>
+        <c:axId val="146824192"/>
         <c:scaling>
           <c:orientation val="minMax"/>
           <c:min val="600"/>
@@ -6790,7 +7119,7 @@
         <c:majorTickMark val="none"/>
         <c:minorTickMark val="none"/>
         <c:tickLblPos val="nextTo"/>
-        <c:crossAx val="155251456"/>
+        <c:crossAx val="146822272"/>
         <c:crosses val="autoZero"/>
         <c:crossBetween val="between"/>
       </c:valAx>

</xml_diff>

<commit_message>
Added a Delete variable section to syntax, and minor edits in draft
</commit_message>
<xml_diff>
--- a/Publication_draft/Draft_1_Methods&Results.docx
+++ b/Publication_draft/Draft_1_Methods&Results.docx
@@ -938,17 +938,7 @@
           <w:szCs w:val="24"/>
           <w:lang w:val="en-US"/>
         </w:rPr>
-        <w:t xml:space="preserve">One participant knew the research hypothesis prior to participating and was therefore excluded. Then, all incorrect answers were excluded. Response latencies were trimmed such that all responses above 5000 or below 400 were considered outliers and excluded. If a participant was incorrect over 20 percent of the time for any hierarchy then all trials on that hierarchy was </w:t>
-      </w:r>
-      <w:bookmarkStart w:id="3" w:name="_GoBack"/>
-      <w:bookmarkEnd w:id="3"/>
-      <w:r>
-        <w:rPr>
-          <w:rFonts w:cs="Times New Roman"/>
-          <w:szCs w:val="24"/>
-          <w:lang w:val="en-US"/>
-        </w:rPr>
-        <w:t>excluded for that participant (happened in one instance). In summary, 398out of 5220</w:t>
+        <w:t>One participant knew the research hypothesis prior to participating and was therefore excluded. Then, all incorrect answers were excluded. Response latencies were trimmed such that all responses above 5000 or below 400 were considered outliers and excluded. If a participant was incorrect over 20 percent of the time for any hierarchy then all trials on that hierarchy was excluded for that participant (happened in one instance). In summary, 398out of 5220</w:t>
       </w:r>
       <w:r>
         <w:rPr>
@@ -2655,7 +2645,7 @@
           <w:lang w:val="en-US"/>
         </w:rPr>
       </w:pPr>
-      <w:del w:id="4" w:author="Peder Isager" w:date="2016-07-31T21:29:00Z">
+      <w:del w:id="3" w:author="Peder Isager" w:date="2016-07-31T21:29:00Z">
         <w:r>
           <w:rPr>
             <w:lang w:val="en-US"/>
@@ -2663,7 +2653,7 @@
           <w:delText>In the present study, s</w:delText>
         </w:r>
       </w:del>
-      <w:ins w:id="5" w:author="Peder Isager" w:date="2016-07-31T21:29:00Z">
+      <w:ins w:id="4" w:author="Peder Isager" w:date="2016-07-31T21:29:00Z">
         <w:r>
           <w:rPr>
             <w:lang w:val="en-US"/>
@@ -2797,7 +2787,7 @@
           <w:lang w:val="en-US"/>
         </w:rPr>
       </w:pPr>
-      <w:ins w:id="6" w:author="Peder Isager" w:date="2016-07-31T21:30:00Z">
+      <w:ins w:id="5" w:author="Peder Isager" w:date="2016-07-31T21:30:00Z">
         <w:r>
           <w:rPr>
             <w:lang w:val="en-US"/>
@@ -2805,7 +2795,7 @@
           <w:t>The experiment was conducted</w:t>
         </w:r>
       </w:ins>
-      <w:del w:id="7" w:author="Peder Isager" w:date="2016-07-31T21:30:00Z">
+      <w:del w:id="6" w:author="Peder Isager" w:date="2016-07-31T21:30:00Z">
         <w:r>
           <w:rPr>
             <w:lang w:val="en-US"/>
@@ -2867,7 +2857,7 @@
           <w:lang w:val="en-US"/>
         </w:rPr>
       </w:pPr>
-      <w:del w:id="8" w:author="Peder Isager" w:date="2016-07-31T21:30:00Z">
+      <w:del w:id="7" w:author="Peder Isager" w:date="2016-07-31T21:30:00Z">
         <w:r>
           <w:rPr>
             <w:lang w:val="en-US"/>
@@ -2875,7 +2865,7 @@
           <w:delText xml:space="preserve">All responses ≤ 400ms were removed from analysis, as responses this quick are unlikely to be genuine responses. Additionally, any block with ≥ 20% incorrect trials and participants with &gt; 3 excluded blocks were excluded from analysis. These criteria were set before data were analyzed. Twenty three blocks but no participants were excluded by these criteria. Finally, all additional incorrect trials were excluded from analysis. </w:delText>
         </w:r>
       </w:del>
-      <w:ins w:id="9" w:author="Peder Isager" w:date="2016-07-31T21:30:00Z">
+      <w:ins w:id="8" w:author="Peder Isager" w:date="2016-07-31T21:30:00Z">
         <w:r>
           <w:rPr>
             <w:lang w:val="en-US"/>
@@ -2883,7 +2873,7 @@
           <w:t>Responses were filt</w:t>
         </w:r>
       </w:ins>
-      <w:ins w:id="10" w:author="Peder Isager" w:date="2016-07-31T21:31:00Z">
+      <w:ins w:id="9" w:author="Peder Isager" w:date="2016-07-31T21:31:00Z">
         <w:r>
           <w:rPr>
             <w:lang w:val="en-US"/>
@@ -2897,7 +2887,7 @@
         </w:rPr>
         <w:t>780 trials were excluded by th</w:t>
       </w:r>
-      <w:ins w:id="11" w:author="Peder Isager" w:date="2016-07-31T21:31:00Z">
+      <w:ins w:id="10" w:author="Peder Isager" w:date="2016-07-31T21:31:00Z">
         <w:r>
           <w:rPr>
             <w:lang w:val="en-US"/>
@@ -2905,7 +2895,7 @@
           <w:t>ese</w:t>
         </w:r>
       </w:ins>
-      <w:del w:id="12" w:author="Peder Isager" w:date="2016-07-31T21:31:00Z">
+      <w:del w:id="11" w:author="Peder Isager" w:date="2016-07-31T21:31:00Z">
         <w:r>
           <w:rPr>
             <w:lang w:val="en-US"/>
@@ -2919,7 +2909,7 @@
         </w:rPr>
         <w:t xml:space="preserve"> criteri</w:t>
       </w:r>
-      <w:ins w:id="13" w:author="Peder Isager" w:date="2016-07-31T21:31:00Z">
+      <w:ins w:id="12" w:author="Peder Isager" w:date="2016-07-31T21:31:00Z">
         <w:r>
           <w:rPr>
             <w:lang w:val="en-US"/>
@@ -2927,7 +2917,7 @@
           <w:t>a</w:t>
         </w:r>
       </w:ins>
-      <w:del w:id="14" w:author="Peder Isager" w:date="2016-07-31T21:31:00Z">
+      <w:del w:id="13" w:author="Peder Isager" w:date="2016-07-31T21:31:00Z">
         <w:r>
           <w:rPr>
             <w:lang w:val="en-US"/>
@@ -4186,7 +4176,7 @@
         </w:rPr>
         <w:t>5</w:t>
       </w:r>
-      <w:ins w:id="15" w:author="Peder Isager" w:date="2016-08-29T17:01:00Z">
+      <w:ins w:id="14" w:author="Peder Isager" w:date="2016-08-29T17:01:00Z">
         <w:r>
           <w:rPr>
             <w:lang w:val="en-US"/>
@@ -4194,7 +4184,7 @@
           <w:t>6</w:t>
         </w:r>
       </w:ins>
-      <w:del w:id="16" w:author="Peder Isager" w:date="2016-08-29T17:01:00Z">
+      <w:del w:id="15" w:author="Peder Isager" w:date="2016-08-29T17:01:00Z">
         <w:r>
           <w:rPr>
             <w:lang w:val="en-US"/>
@@ -4202,7 +4192,7 @@
           <w:delText>5</w:delText>
         </w:r>
       </w:del>
-      <w:del w:id="17" w:author="Peder Isager" w:date="2016-08-29T17:00:00Z">
+      <w:del w:id="16" w:author="Peder Isager" w:date="2016-08-29T17:00:00Z">
         <w:r>
           <w:rPr>
             <w:lang w:val="en-US"/>
@@ -4275,7 +4265,7 @@
         </w:rPr>
         <w:t xml:space="preserve"> (</w:t>
       </w:r>
-      <w:del w:id="18" w:author="Peder Isager" w:date="2016-08-29T16:58:00Z">
+      <w:del w:id="17" w:author="Peder Isager" w:date="2016-08-29T16:58:00Z">
         <w:r>
           <w:rPr>
             <w:rFonts w:cs="Times New Roman"/>
@@ -4285,7 +4275,7 @@
           <w:delText xml:space="preserve">?? female and </w:delText>
         </w:r>
       </w:del>
-      <w:ins w:id="19" w:author="Peder Isager" w:date="2016-08-29T16:58:00Z">
+      <w:ins w:id="18" w:author="Peder Isager" w:date="2016-08-29T16:58:00Z">
         <w:r>
           <w:rPr>
             <w:rFonts w:cs="Times New Roman"/>
@@ -4295,7 +4285,7 @@
           <w:t>20</w:t>
         </w:r>
       </w:ins>
-      <w:del w:id="20" w:author="Peder Isager" w:date="2016-08-29T16:58:00Z">
+      <w:del w:id="19" w:author="Peder Isager" w:date="2016-08-29T16:58:00Z">
         <w:r>
           <w:rPr>
             <w:rFonts w:cs="Times New Roman"/>
@@ -4313,7 +4303,7 @@
         </w:rPr>
         <w:t xml:space="preserve"> male, mean age = </w:t>
       </w:r>
-      <w:ins w:id="21" w:author="Peder Isager" w:date="2016-08-29T17:02:00Z">
+      <w:ins w:id="20" w:author="Peder Isager" w:date="2016-08-29T17:02:00Z">
         <w:r>
           <w:rPr>
             <w:rFonts w:cs="Times New Roman"/>
@@ -4323,7 +4313,7 @@
           <w:t>22.65</w:t>
         </w:r>
       </w:ins>
-      <w:del w:id="22" w:author="Peder Isager" w:date="2016-08-29T17:02:00Z">
+      <w:del w:id="21" w:author="Peder Isager" w:date="2016-08-29T17:02:00Z">
         <w:r>
           <w:rPr>
             <w:rFonts w:cs="Times New Roman"/>
@@ -4341,7 +4331,7 @@
         </w:rPr>
         <w:t xml:space="preserve"> SD = </w:t>
       </w:r>
-      <w:ins w:id="23" w:author="Peder Isager" w:date="2016-08-29T17:03:00Z">
+      <w:ins w:id="22" w:author="Peder Isager" w:date="2016-08-29T17:03:00Z">
         <w:r>
           <w:rPr>
             <w:rFonts w:cs="Times New Roman"/>
@@ -4351,7 +4341,7 @@
           <w:t>4.68</w:t>
         </w:r>
       </w:ins>
-      <w:del w:id="24" w:author="Peder Isager" w:date="2016-08-29T17:03:00Z">
+      <w:del w:id="23" w:author="Peder Isager" w:date="2016-08-29T17:03:00Z">
         <w:r>
           <w:rPr>
             <w:rFonts w:cs="Times New Roman"/>
@@ -4523,7 +4513,7 @@
         </w:rPr>
         <w:t xml:space="preserve">there now was </w:t>
       </w:r>
-      <w:ins w:id="25" w:author="Peder Isager" w:date="2016-08-29T21:36:00Z">
+      <w:ins w:id="24" w:author="Peder Isager" w:date="2016-08-29T21:36:00Z">
         <w:r>
           <w:rPr>
             <w:rFonts w:cs="Times New Roman"/>
@@ -4533,7 +4523,7 @@
           <w:t>84</w:t>
         </w:r>
       </w:ins>
-      <w:del w:id="26" w:author="Peder Isager" w:date="2016-08-29T17:57:00Z">
+      <w:del w:id="25" w:author="Peder Isager" w:date="2016-08-29T17:57:00Z">
         <w:r>
           <w:rPr>
             <w:rFonts w:cs="Times New Roman"/>
@@ -4551,7 +4541,7 @@
         </w:rPr>
         <w:t xml:space="preserve"> trial</w:t>
       </w:r>
-      <w:ins w:id="27" w:author="Peder Isager" w:date="2016-08-29T17:04:00Z">
+      <w:ins w:id="26" w:author="Peder Isager" w:date="2016-08-29T17:04:00Z">
         <w:r>
           <w:rPr>
             <w:rFonts w:cs="Times New Roman"/>
@@ -4569,7 +4559,7 @@
         </w:rPr>
         <w:t xml:space="preserve"> with feedback, and </w:t>
       </w:r>
-      <w:ins w:id="28" w:author="Peder Isager" w:date="2016-08-29T21:36:00Z">
+      <w:ins w:id="27" w:author="Peder Isager" w:date="2016-08-29T21:36:00Z">
         <w:r>
           <w:rPr>
             <w:rFonts w:cs="Times New Roman"/>
@@ -4579,7 +4569,7 @@
           <w:t>168</w:t>
         </w:r>
       </w:ins>
-      <w:del w:id="29" w:author="Peder Isager" w:date="2016-08-29T17:57:00Z">
+      <w:del w:id="28" w:author="Peder Isager" w:date="2016-08-29T17:57:00Z">
         <w:r>
           <w:rPr>
             <w:rFonts w:cs="Times New Roman"/>
@@ -4638,6 +4628,156 @@
           <w:lang w:val="en-US"/>
         </w:rPr>
       </w:pPr>
+      <w:ins w:id="29" w:author="Peder Isager" w:date="2016-08-31T19:32:00Z">
+        <w:r>
+          <w:rPr>
+            <w:lang w:val="en-US"/>
+          </w:rPr>
+          <w:t xml:space="preserve">  </w:t>
+        </w:r>
+        <w:r>
+          <w:rPr>
+            <w:rFonts w:cs="Times New Roman"/>
+            <w:szCs w:val="24"/>
+            <w:lang w:val="en-US"/>
+          </w:rPr>
+          <w:t xml:space="preserve">After trimming, the data were submitted to a linear mixed model 2 (Search condition: “find higher” </w:t>
+        </w:r>
+        <w:proofErr w:type="spellStart"/>
+        <w:r>
+          <w:rPr>
+            <w:rFonts w:cs="Times New Roman"/>
+            <w:szCs w:val="24"/>
+            <w:lang w:val="en-US"/>
+          </w:rPr>
+          <w:t>vs</w:t>
+        </w:r>
+        <w:proofErr w:type="spellEnd"/>
+        <w:r>
+          <w:rPr>
+            <w:rFonts w:cs="Times New Roman"/>
+            <w:szCs w:val="24"/>
+            <w:lang w:val="en-US"/>
+          </w:rPr>
+          <w:t xml:space="preserve"> “find lower”) x 2 (presentation order: “pair presented for the first time” </w:t>
+        </w:r>
+        <w:proofErr w:type="spellStart"/>
+        <w:r>
+          <w:rPr>
+            <w:rFonts w:cs="Times New Roman"/>
+            <w:szCs w:val="24"/>
+            <w:lang w:val="en-US"/>
+          </w:rPr>
+          <w:t>vs</w:t>
+        </w:r>
+        <w:proofErr w:type="spellEnd"/>
+        <w:r>
+          <w:rPr>
+            <w:rFonts w:cs="Times New Roman"/>
+            <w:szCs w:val="24"/>
+            <w:lang w:val="en-US"/>
+          </w:rPr>
+          <w:t xml:space="preserve"> “pair pre</w:t>
+        </w:r>
+        <w:r>
+          <w:rPr>
+            <w:rFonts w:cs="Times New Roman"/>
+            <w:szCs w:val="24"/>
+            <w:lang w:val="en-US"/>
+          </w:rPr>
+          <w:t xml:space="preserve">sented for the second time”) x </w:t>
+        </w:r>
+      </w:ins>
+      <w:ins w:id="30" w:author="Peder Isager" w:date="2016-08-31T19:34:00Z">
+        <w:r>
+          <w:rPr>
+            <w:rFonts w:cs="Times New Roman"/>
+            <w:szCs w:val="24"/>
+            <w:lang w:val="en-US"/>
+          </w:rPr>
+          <w:t>6</w:t>
+        </w:r>
+      </w:ins>
+      <w:ins w:id="31" w:author="Peder Isager" w:date="2016-08-31T19:32:00Z">
+        <w:r>
+          <w:rPr>
+            <w:rFonts w:cs="Times New Roman"/>
+            <w:szCs w:val="24"/>
+            <w:lang w:val="en-US"/>
+          </w:rPr>
+          <w:t xml:space="preserve"> (Pair Distance: 1…. </w:t>
+        </w:r>
+      </w:ins>
+      <w:ins w:id="32" w:author="Peder Isager" w:date="2016-08-31T19:34:00Z">
+        <w:r>
+          <w:rPr>
+            <w:rFonts w:cs="Times New Roman"/>
+            <w:szCs w:val="24"/>
+            <w:lang w:val="en-US"/>
+          </w:rPr>
+          <w:t>6</w:t>
+        </w:r>
+      </w:ins>
+      <w:ins w:id="33" w:author="Peder Isager" w:date="2016-08-31T19:32:00Z">
+        <w:r>
+          <w:rPr>
+            <w:rFonts w:cs="Times New Roman"/>
+            <w:szCs w:val="24"/>
+            <w:lang w:val="en-US"/>
+          </w:rPr>
+          <w:t xml:space="preserve">) x </w:t>
+        </w:r>
+      </w:ins>
+      <w:ins w:id="34" w:author="Peder Isager" w:date="2016-08-31T19:34:00Z">
+        <w:r>
+          <w:rPr>
+            <w:rFonts w:cs="Times New Roman"/>
+            <w:szCs w:val="24"/>
+            <w:lang w:val="en-US"/>
+          </w:rPr>
+          <w:t>6</w:t>
+        </w:r>
+      </w:ins>
+      <w:ins w:id="35" w:author="Peder Isager" w:date="2016-08-31T19:32:00Z">
+        <w:r>
+          <w:rPr>
+            <w:rFonts w:cs="Times New Roman"/>
+            <w:szCs w:val="24"/>
+            <w:lang w:val="en-US"/>
+          </w:rPr>
+          <w:t xml:space="preserve"> (Pair Height, defined as the </w:t>
+        </w:r>
+        <w:r>
+          <w:rPr>
+            <w:rFonts w:cs="Times New Roman"/>
+            <w:szCs w:val="24"/>
+            <w:lang w:val="en-US"/>
+          </w:rPr>
+          <w:t xml:space="preserve">lower status in each pair: 1…. </w:t>
+        </w:r>
+      </w:ins>
+      <w:ins w:id="36" w:author="Peder Isager" w:date="2016-08-31T19:34:00Z">
+        <w:r>
+          <w:rPr>
+            <w:rFonts w:cs="Times New Roman"/>
+            <w:szCs w:val="24"/>
+            <w:lang w:val="en-US"/>
+          </w:rPr>
+          <w:t>6</w:t>
+        </w:r>
+      </w:ins>
+      <w:ins w:id="37" w:author="Peder Isager" w:date="2016-08-31T19:32:00Z">
+        <w:r>
+          <w:rPr>
+            <w:rFonts w:cs="Times New Roman"/>
+            <w:szCs w:val="24"/>
+            <w:lang w:val="en-US"/>
+          </w:rPr>
+          <w:t>).</w:t>
+        </w:r>
+      </w:ins>
+      <w:bookmarkStart w:id="38" w:name="_GoBack"/>
+      <w:bookmarkEnd w:id="38"/>
     </w:p>
     <w:sectPr>
       <w:pgSz w:w="12240" w:h="15840"/>
@@ -5783,11 +5923,11 @@
         </c:dLbls>
         <c:marker val="1"/>
         <c:smooth val="0"/>
-        <c:axId val="47124480"/>
-        <c:axId val="47126400"/>
+        <c:axId val="159388800"/>
+        <c:axId val="159412608"/>
       </c:lineChart>
       <c:catAx>
-        <c:axId val="47124480"/>
+        <c:axId val="159388800"/>
         <c:scaling>
           <c:orientation val="minMax"/>
         </c:scaling>
@@ -5814,7 +5954,7 @@
         <c:majorTickMark val="none"/>
         <c:minorTickMark val="none"/>
         <c:tickLblPos val="nextTo"/>
-        <c:crossAx val="47126400"/>
+        <c:crossAx val="159412608"/>
         <c:crosses val="autoZero"/>
         <c:auto val="1"/>
         <c:lblAlgn val="ctr"/>
@@ -5822,7 +5962,7 @@
         <c:noMultiLvlLbl val="0"/>
       </c:catAx>
       <c:valAx>
-        <c:axId val="47126400"/>
+        <c:axId val="159412608"/>
         <c:scaling>
           <c:orientation val="minMax"/>
           <c:max val="1100"/>
@@ -5859,7 +5999,7 @@
         <c:majorTickMark val="none"/>
         <c:minorTickMark val="none"/>
         <c:tickLblPos val="nextTo"/>
-        <c:crossAx val="47124480"/>
+        <c:crossAx val="159388800"/>
         <c:crosses val="autoZero"/>
         <c:crossBetween val="between"/>
         <c:majorUnit val="100"/>
@@ -6002,11 +6142,11 @@
         </c:dLbls>
         <c:marker val="1"/>
         <c:smooth val="0"/>
-        <c:axId val="49977216"/>
-        <c:axId val="49979392"/>
+        <c:axId val="164430592"/>
+        <c:axId val="164781056"/>
       </c:lineChart>
       <c:catAx>
-        <c:axId val="49977216"/>
+        <c:axId val="164430592"/>
         <c:scaling>
           <c:orientation val="minMax"/>
         </c:scaling>
@@ -6033,7 +6173,7 @@
         <c:majorTickMark val="out"/>
         <c:minorTickMark val="none"/>
         <c:tickLblPos val="nextTo"/>
-        <c:crossAx val="49979392"/>
+        <c:crossAx val="164781056"/>
         <c:crosses val="autoZero"/>
         <c:auto val="1"/>
         <c:lblAlgn val="ctr"/>
@@ -6041,7 +6181,7 @@
         <c:noMultiLvlLbl val="0"/>
       </c:catAx>
       <c:valAx>
-        <c:axId val="49979392"/>
+        <c:axId val="164781056"/>
         <c:scaling>
           <c:orientation val="minMax"/>
           <c:min val="600"/>
@@ -6077,7 +6217,7 @@
         <c:majorTickMark val="out"/>
         <c:minorTickMark val="none"/>
         <c:tickLblPos val="nextTo"/>
-        <c:crossAx val="49977216"/>
+        <c:crossAx val="164430592"/>
         <c:crosses val="autoZero"/>
         <c:crossBetween val="between"/>
       </c:valAx>
@@ -6347,11 +6487,11 @@
         </c:dLbls>
         <c:marker val="1"/>
         <c:smooth val="0"/>
-        <c:axId val="49996544"/>
-        <c:axId val="49998464"/>
+        <c:axId val="224922240"/>
+        <c:axId val="224925568"/>
       </c:lineChart>
       <c:catAx>
-        <c:axId val="49996544"/>
+        <c:axId val="224922240"/>
         <c:scaling>
           <c:orientation val="minMax"/>
         </c:scaling>
@@ -6378,7 +6518,7 @@
         <c:majorTickMark val="out"/>
         <c:minorTickMark val="none"/>
         <c:tickLblPos val="nextTo"/>
-        <c:crossAx val="49998464"/>
+        <c:crossAx val="224925568"/>
         <c:crosses val="autoZero"/>
         <c:auto val="1"/>
         <c:lblAlgn val="ctr"/>
@@ -6386,7 +6526,7 @@
         <c:noMultiLvlLbl val="0"/>
       </c:catAx>
       <c:valAx>
-        <c:axId val="49998464"/>
+        <c:axId val="224925568"/>
         <c:scaling>
           <c:orientation val="minMax"/>
           <c:min val="600"/>
@@ -6422,7 +6562,7 @@
         <c:majorTickMark val="out"/>
         <c:minorTickMark val="none"/>
         <c:tickLblPos val="nextTo"/>
-        <c:crossAx val="49996544"/>
+        <c:crossAx val="224922240"/>
         <c:crosses val="autoZero"/>
         <c:crossBetween val="between"/>
       </c:valAx>
@@ -6646,11 +6786,11 @@
         </c:dLbls>
         <c:marker val="1"/>
         <c:smooth val="0"/>
-        <c:axId val="146382848"/>
-        <c:axId val="146384768"/>
+        <c:axId val="274975360"/>
+        <c:axId val="159195904"/>
       </c:lineChart>
       <c:catAx>
-        <c:axId val="146382848"/>
+        <c:axId val="274975360"/>
         <c:scaling>
           <c:orientation val="minMax"/>
         </c:scaling>
@@ -6677,7 +6817,7 @@
         <c:majorTickMark val="out"/>
         <c:minorTickMark val="none"/>
         <c:tickLblPos val="nextTo"/>
-        <c:crossAx val="146384768"/>
+        <c:crossAx val="159195904"/>
         <c:crosses val="autoZero"/>
         <c:auto val="1"/>
         <c:lblAlgn val="ctr"/>
@@ -6685,7 +6825,7 @@
         <c:noMultiLvlLbl val="0"/>
       </c:catAx>
       <c:valAx>
-        <c:axId val="146384768"/>
+        <c:axId val="159195904"/>
         <c:scaling>
           <c:orientation val="minMax"/>
           <c:min val="600"/>
@@ -6721,7 +6861,7 @@
         <c:majorTickMark val="out"/>
         <c:minorTickMark val="none"/>
         <c:tickLblPos val="nextTo"/>
-        <c:crossAx val="146382848"/>
+        <c:crossAx val="274975360"/>
         <c:crosses val="autoZero"/>
         <c:crossBetween val="between"/>
       </c:valAx>
@@ -7050,11 +7190,11 @@
         </c:dLbls>
         <c:marker val="1"/>
         <c:smooth val="0"/>
-        <c:axId val="146822272"/>
-        <c:axId val="146824192"/>
+        <c:axId val="159416320"/>
+        <c:axId val="159418240"/>
       </c:lineChart>
       <c:catAx>
-        <c:axId val="146822272"/>
+        <c:axId val="159416320"/>
         <c:scaling>
           <c:orientation val="minMax"/>
         </c:scaling>
@@ -7081,7 +7221,7 @@
         <c:majorTickMark val="none"/>
         <c:minorTickMark val="none"/>
         <c:tickLblPos val="nextTo"/>
-        <c:crossAx val="146824192"/>
+        <c:crossAx val="159418240"/>
         <c:crosses val="autoZero"/>
         <c:auto val="1"/>
         <c:lblAlgn val="ctr"/>
@@ -7089,7 +7229,7 @@
         <c:noMultiLvlLbl val="0"/>
       </c:catAx>
       <c:valAx>
-        <c:axId val="146824192"/>
+        <c:axId val="159418240"/>
         <c:scaling>
           <c:orientation val="minMax"/>
           <c:min val="600"/>
@@ -7119,7 +7259,7 @@
         <c:majorTickMark val="none"/>
         <c:minorTickMark val="none"/>
         <c:tickLblPos val="nextTo"/>
-        <c:crossAx val="146822272"/>
+        <c:crossAx val="159416320"/>
         <c:crosses val="autoZero"/>
         <c:crossBetween val="between"/>
       </c:valAx>

</xml_diff>